<commit_message>
Updated word doc file with link to repo
</commit_message>
<xml_diff>
--- a/Java-Week5_Coding-Assignment - Tere MacIsaac.docx
+++ b/Java-Week5_Coding-Assignment - Tere MacIsaac.docx
@@ -822,6 +822,7 @@
       <w:r>
         <w:rPr>
           <w:b/>
+          <w:noProof/>
           <w:szCs w:val="24"/>
         </w:rPr>
         <w:drawing>
@@ -879,6 +880,7 @@
       <w:r>
         <w:rPr>
           <w:b/>
+          <w:noProof/>
           <w:szCs w:val="24"/>
         </w:rPr>
         <w:drawing>
@@ -936,6 +938,7 @@
       <w:r>
         <w:rPr>
           <w:b/>
+          <w:noProof/>
           <w:szCs w:val="24"/>
         </w:rPr>
         <w:lastRenderedPageBreak/>
@@ -994,6 +997,7 @@
       <w:r>
         <w:rPr>
           <w:b/>
+          <w:noProof/>
           <w:szCs w:val="24"/>
         </w:rPr>
         <w:drawing>
@@ -1089,6 +1093,7 @@
       <w:r>
         <w:rPr>
           <w:b/>
+          <w:noProof/>
           <w:szCs w:val="24"/>
         </w:rPr>
         <w:lastRenderedPageBreak/>
@@ -1162,6 +1167,7 @@
       <w:r>
         <w:rPr>
           <w:b/>
+          <w:noProof/>
           <w:szCs w:val="24"/>
         </w:rPr>
         <w:drawing>
@@ -1222,6 +1228,28 @@
           <w:szCs w:val="24"/>
         </w:rPr>
         <w:t>URL to GitHub Repository:</w:t>
+      </w:r>
+      <w:r>
+        <w:rPr>
+          <w:b/>
+          <w:szCs w:val="24"/>
+        </w:rPr>
+        <w:t xml:space="preserve"> </w:t>
+      </w:r>
+    </w:p>
+    <w:p>
+      <w:pPr>
+        <w:rPr>
+          <w:b/>
+          <w:szCs w:val="24"/>
+        </w:rPr>
+      </w:pPr>
+      <w:r>
+        <w:rPr>
+          <w:b/>
+          <w:szCs w:val="24"/>
+        </w:rPr>
+        <w:t>https://github.com/TereMac081109/CodingAssignmentWeek5</w:t>
       </w:r>
     </w:p>
     <w:sectPr>
@@ -2488,6 +2516,29 @@
       <w:contextualSpacing/>
     </w:pPr>
   </w:style>
+  <w:style w:type="character" w:styleId="Hyperlink">
+    <w:name w:val="Hyperlink"/>
+    <w:basedOn w:val="DefaultParagraphFont"/>
+    <w:uiPriority w:val="99"/>
+    <w:unhideWhenUsed/>
+    <w:rsid w:val="00186AF1"/>
+    <w:rPr>
+      <w:color w:val="0563C1" w:themeColor="hyperlink"/>
+      <w:u w:val="single"/>
+    </w:rPr>
+  </w:style>
+  <w:style w:type="character" w:styleId="UnresolvedMention">
+    <w:name w:val="Unresolved Mention"/>
+    <w:basedOn w:val="DefaultParagraphFont"/>
+    <w:uiPriority w:val="99"/>
+    <w:semiHidden/>
+    <w:unhideWhenUsed/>
+    <w:rsid w:val="00186AF1"/>
+    <w:rPr>
+      <w:color w:val="605E5C"/>
+      <w:shd w:val="clear" w:color="auto" w:fill="E1DFDD"/>
+    </w:rPr>
+  </w:style>
 </w:styles>
 </file>
 

</xml_diff>